<commit_message>
Compte rendu V 1.2
V 1.2
</commit_message>
<xml_diff>
--- a/Compte rendu.docx
+++ b/Compte rendu.docx
@@ -1221,7 +1221,7 @@
                     </a:ln>
                     <a:extLst>
                       <a:ext uri="{53640926-AAD7-44d8-BBD7-CCE9431645EC}">
-                        <a14:shadowObscured xmlns:arto="http://schemas.microsoft.com/office/word/2006/arto" xmlns:a14="http://schemas.microsoft.com/office/drawing/2010/main" xmlns:w="http://schemas.openxmlformats.org/wordprocessingml/2006/main" xmlns:w10="urn:schemas-microsoft-com:office:word" xmlns:v="urn:schemas-microsoft-com:vml" xmlns:o="urn:schemas-microsoft-com:office:office" xmlns="" xmlns:mv="urn:schemas-microsoft-com:mac:vml" xmlns:mo="http://schemas.microsoft.com/office/mac/office/2008/main"/>
+                        <a14:shadowObscured xmlns="" xmlns:o="urn:schemas-microsoft-com:office:office" xmlns:v="urn:schemas-microsoft-com:vml" xmlns:w10="urn:schemas-microsoft-com:office:word" xmlns:w="http://schemas.openxmlformats.org/wordprocessingml/2006/main" xmlns:a14="http://schemas.microsoft.com/office/drawing/2010/main" xmlns:arto="http://schemas.microsoft.com/office/word/2006/arto" xmlns:mv="urn:schemas-microsoft-com:mac:vml" xmlns:mo="http://schemas.microsoft.com/office/mac/office/2008/main"/>
                       </a:ext>
                     </a:extLst>
                   </pic:spPr>
@@ -1304,7 +1304,7 @@
                     </a:ln>
                     <a:extLst>
                       <a:ext uri="{53640926-AAD7-44d8-BBD7-CCE9431645EC}">
-                        <a14:shadowObscured xmlns:arto="http://schemas.microsoft.com/office/word/2006/arto" xmlns:a14="http://schemas.microsoft.com/office/drawing/2010/main" xmlns:w="http://schemas.openxmlformats.org/wordprocessingml/2006/main" xmlns:w10="urn:schemas-microsoft-com:office:word" xmlns:v="urn:schemas-microsoft-com:vml" xmlns:o="urn:schemas-microsoft-com:office:office" xmlns="" xmlns:mv="urn:schemas-microsoft-com:mac:vml" xmlns:mo="http://schemas.microsoft.com/office/mac/office/2008/main"/>
+                        <a14:shadowObscured xmlns="" xmlns:o="urn:schemas-microsoft-com:office:office" xmlns:v="urn:schemas-microsoft-com:vml" xmlns:w10="urn:schemas-microsoft-com:office:word" xmlns:w="http://schemas.openxmlformats.org/wordprocessingml/2006/main" xmlns:a14="http://schemas.microsoft.com/office/drawing/2010/main" xmlns:arto="http://schemas.microsoft.com/office/word/2006/arto" xmlns:mv="urn:schemas-microsoft-com:mac:vml" xmlns:mo="http://schemas.microsoft.com/office/mac/office/2008/main"/>
                       </a:ext>
                     </a:extLst>
                   </pic:spPr>
@@ -1755,7 +1755,7 @@
                     </a:ln>
                     <a:extLst>
                       <a:ext uri="{53640926-AAD7-44d8-BBD7-CCE9431645EC}">
-                        <a14:shadowObscured xmlns:arto="http://schemas.microsoft.com/office/word/2006/arto" xmlns:a14="http://schemas.microsoft.com/office/drawing/2010/main" xmlns:w="http://schemas.openxmlformats.org/wordprocessingml/2006/main" xmlns:w10="urn:schemas-microsoft-com:office:word" xmlns:v="urn:schemas-microsoft-com:vml" xmlns:o="urn:schemas-microsoft-com:office:office" xmlns="" xmlns:mv="urn:schemas-microsoft-com:mac:vml" xmlns:mo="http://schemas.microsoft.com/office/mac/office/2008/main"/>
+                        <a14:shadowObscured xmlns="" xmlns:o="urn:schemas-microsoft-com:office:office" xmlns:v="urn:schemas-microsoft-com:vml" xmlns:w10="urn:schemas-microsoft-com:office:word" xmlns:w="http://schemas.openxmlformats.org/wordprocessingml/2006/main" xmlns:a14="http://schemas.microsoft.com/office/drawing/2010/main" xmlns:arto="http://schemas.microsoft.com/office/word/2006/arto" xmlns:mv="urn:schemas-microsoft-com:mac:vml" xmlns:mo="http://schemas.microsoft.com/office/mac/office/2008/main"/>
                       </a:ext>
                     </a:extLst>
                   </pic:spPr>
@@ -3008,7 +3008,7 @@
                     </a:ln>
                     <a:extLst>
                       <a:ext uri="{53640926-AAD7-44d8-BBD7-CCE9431645EC}">
-                        <a14:shadowObscured xmlns:arto="http://schemas.microsoft.com/office/word/2006/arto" xmlns:a14="http://schemas.microsoft.com/office/drawing/2010/main" xmlns:w="http://schemas.openxmlformats.org/wordprocessingml/2006/main" xmlns:w10="urn:schemas-microsoft-com:office:word" xmlns:v="urn:schemas-microsoft-com:vml" xmlns:o="urn:schemas-microsoft-com:office:office" xmlns="" xmlns:mv="urn:schemas-microsoft-com:mac:vml" xmlns:mo="http://schemas.microsoft.com/office/mac/office/2008/main"/>
+                        <a14:shadowObscured xmlns="" xmlns:o="urn:schemas-microsoft-com:office:office" xmlns:v="urn:schemas-microsoft-com:vml" xmlns:w10="urn:schemas-microsoft-com:office:word" xmlns:w="http://schemas.openxmlformats.org/wordprocessingml/2006/main" xmlns:a14="http://schemas.microsoft.com/office/drawing/2010/main" xmlns:arto="http://schemas.microsoft.com/office/word/2006/arto" xmlns:mv="urn:schemas-microsoft-com:mac:vml" xmlns:mo="http://schemas.microsoft.com/office/mac/office/2008/main"/>
                       </a:ext>
                     </a:extLst>
                   </pic:spPr>
@@ -3078,7 +3078,7 @@
                     <a:effectLst/>
                     <a:extLst>
                       <a:ext uri="{53640926-AAD7-44d8-BBD7-CCE9431645EC}">
-                        <a14:shadowObscured xmlns:arto="http://schemas.microsoft.com/office/word/2006/arto" xmlns:a14="http://schemas.microsoft.com/office/drawing/2010/main" xmlns:w="http://schemas.openxmlformats.org/wordprocessingml/2006/main" xmlns:w10="urn:schemas-microsoft-com:office:word" xmlns:v="urn:schemas-microsoft-com:vml" xmlns:o="urn:schemas-microsoft-com:office:office" xmlns="" xmlns:mv="urn:schemas-microsoft-com:mac:vml" xmlns:mo="http://schemas.microsoft.com/office/mac/office/2008/main"/>
+                        <a14:shadowObscured xmlns="" xmlns:o="urn:schemas-microsoft-com:office:office" xmlns:v="urn:schemas-microsoft-com:vml" xmlns:w10="urn:schemas-microsoft-com:office:word" xmlns:w="http://schemas.openxmlformats.org/wordprocessingml/2006/main" xmlns:a14="http://schemas.microsoft.com/office/drawing/2010/main" xmlns:arto="http://schemas.microsoft.com/office/word/2006/arto" xmlns:mv="urn:schemas-microsoft-com:mac:vml" xmlns:mo="http://schemas.microsoft.com/office/mac/office/2008/main"/>
                       </a:ext>
                     </a:extLst>
                   </pic:spPr>
@@ -3159,7 +3159,7 @@
                     </a:ln>
                     <a:extLst>
                       <a:ext uri="{53640926-AAD7-44d8-BBD7-CCE9431645EC}">
-                        <a14:shadowObscured xmlns:arto="http://schemas.microsoft.com/office/word/2006/arto" xmlns:a14="http://schemas.microsoft.com/office/drawing/2010/main" xmlns:w="http://schemas.openxmlformats.org/wordprocessingml/2006/main" xmlns:w10="urn:schemas-microsoft-com:office:word" xmlns:v="urn:schemas-microsoft-com:vml" xmlns:o="urn:schemas-microsoft-com:office:office" xmlns="" xmlns:mv="urn:schemas-microsoft-com:mac:vml" xmlns:mo="http://schemas.microsoft.com/office/mac/office/2008/main"/>
+                        <a14:shadowObscured xmlns="" xmlns:o="urn:schemas-microsoft-com:office:office" xmlns:v="urn:schemas-microsoft-com:vml" xmlns:w10="urn:schemas-microsoft-com:office:word" xmlns:w="http://schemas.openxmlformats.org/wordprocessingml/2006/main" xmlns:a14="http://schemas.microsoft.com/office/drawing/2010/main" xmlns:arto="http://schemas.microsoft.com/office/word/2006/arto" xmlns:mv="urn:schemas-microsoft-com:mac:vml" xmlns:mo="http://schemas.microsoft.com/office/mac/office/2008/main"/>
                       </a:ext>
                     </a:extLst>
                   </pic:spPr>
@@ -4801,7 +4801,27 @@
           <w:sz w:val="22"/>
           <w:szCs w:val="28"/>
         </w:rPr>
-        <w:t xml:space="preserve"> mettre ce type de capteur. Ainsi si un enfant tente de saisir le produit nocif, ça main étant plus petite qu’une main d’adulte, la surface de contact est plus faible, donc la fréquence aussi. Cela nous servira à déclencher une alarme </w:t>
+        <w:t xml:space="preserve"> mettre ce type de capteur. Ainsi si un enfant ten</w:t>
+      </w:r>
+      <w:r>
+        <w:rPr>
+          <w:rFonts w:cs="Arial"/>
+          <w:color w:val="auto"/>
+          <w:kern w:val="0"/>
+          <w:sz w:val="22"/>
+          <w:szCs w:val="28"/>
+        </w:rPr>
+        <w:t>te de saisir le produit nocif, s</w:t>
+      </w:r>
+      <w:r>
+        <w:rPr>
+          <w:rFonts w:cs="Arial"/>
+          <w:color w:val="auto"/>
+          <w:kern w:val="0"/>
+          <w:sz w:val="22"/>
+          <w:szCs w:val="28"/>
+        </w:rPr>
+        <w:t xml:space="preserve">a main étant plus petite qu’une main d’adulte, la surface de contact est plus faible, donc la fréquence aussi. Cela nous servira à déclencher une alarme </w:t>
       </w:r>
       <w:r>
         <w:rPr>
@@ -8866,7 +8886,7 @@
 </file>
 
 <file path=customXml/itemProps3.xml><?xml version="1.0" encoding="utf-8"?>
-<ds:datastoreItem xmlns:ds="http://schemas.openxmlformats.org/officeDocument/2006/customXml" ds:itemID="{807FF325-3E2E-4384-B55C-051701738FE4}">
+<ds:datastoreItem xmlns:ds="http://schemas.openxmlformats.org/officeDocument/2006/customXml" ds:itemID="{EC7DE9E0-1079-4437-9AD5-672207E6B433}">
   <ds:schemaRefs>
     <ds:schemaRef ds:uri="http://schemas.openxmlformats.org/officeDocument/2006/bibliography"/>
   </ds:schemaRefs>

</xml_diff>